<commit_message>
Débugage de l'ensemble des commdes gérées par hey kodi
</commit_message>
<xml_diff>
--- a/Wiki/Manuel Hey Kodi.docx
+++ b/Wiki/Manuel Hey Kodi.docx
@@ -725,6 +725,7 @@
       <w:pPr>
         <w:jc w:val="center"/>
       </w:pPr>
+      <w:bookmarkStart w:id="0" w:name="_GoBack"/>
       <w:r>
         <w:rPr>
           <w:noProof/>
@@ -732,9 +733,9 @@
         </w:rPr>
         <w:drawing>
           <wp:inline distT="0" distB="0" distL="0" distR="0">
-            <wp:extent cx="4400550" cy="4800600"/>
+            <wp:extent cx="4919892" cy="4724400"/>
             <wp:effectExtent l="0" t="0" r="0" b="0"/>
-            <wp:docPr id="9" name="Image 9"/>
+            <wp:docPr id="11" name="Image 11"/>
             <wp:cNvGraphicFramePr>
               <a:graphicFrameLocks xmlns:a="http://schemas.openxmlformats.org/drawingml/2006/main" noChangeAspect="1"/>
             </wp:cNvGraphicFramePr>
@@ -742,7 +743,7 @@
               <a:graphicData uri="http://schemas.openxmlformats.org/drawingml/2006/picture">
                 <pic:pic xmlns:pic="http://schemas.openxmlformats.org/drawingml/2006/picture">
                   <pic:nvPicPr>
-                    <pic:cNvPr id="0" name="Picture 6"/>
+                    <pic:cNvPr id="0" name="Picture 8"/>
                     <pic:cNvPicPr>
                       <a:picLocks noChangeAspect="1" noChangeArrowheads="1"/>
                     </pic:cNvPicPr>
@@ -763,7 +764,7 @@
                   <pic:spPr bwMode="auto">
                     <a:xfrm>
                       <a:off x="0" y="0"/>
-                      <a:ext cx="4415098" cy="4816471"/>
+                      <a:ext cx="4948958" cy="4752311"/>
                     </a:xfrm>
                     <a:prstGeom prst="rect">
                       <a:avLst/>
@@ -779,6 +780,7 @@
           </wp:inline>
         </w:drawing>
       </w:r>
+      <w:bookmarkEnd w:id="0"/>
     </w:p>
     <w:p>
       <w:pPr>
@@ -1187,8 +1189,6 @@
       <w:r>
         <w:t>TODO</w:t>
       </w:r>
-      <w:bookmarkStart w:id="0" w:name="_GoBack"/>
-      <w:bookmarkEnd w:id="0"/>
     </w:p>
     <w:sectPr>
       <w:pgSz w:w="11906" w:h="16838"/>
@@ -2157,6 +2157,36 @@
       <w:szCs w:val="32"/>
     </w:rPr>
   </w:style>
+  <w:style w:type="paragraph" w:styleId="Textedebulles">
+    <w:name w:val="Balloon Text"/>
+    <w:basedOn w:val="Normal"/>
+    <w:link w:val="TextedebullesCar"/>
+    <w:uiPriority w:val="99"/>
+    <w:semiHidden/>
+    <w:unhideWhenUsed/>
+    <w:rsid w:val="005E27A0"/>
+    <w:pPr>
+      <w:spacing w:after="0" w:line="240" w:lineRule="auto"/>
+    </w:pPr>
+    <w:rPr>
+      <w:rFonts w:ascii="Segoe UI" w:hAnsi="Segoe UI" w:cs="Segoe UI"/>
+      <w:sz w:val="18"/>
+      <w:szCs w:val="18"/>
+    </w:rPr>
+  </w:style>
+  <w:style w:type="character" w:customStyle="1" w:styleId="TextedebullesCar">
+    <w:name w:val="Texte de bulles Car"/>
+    <w:basedOn w:val="Policepardfaut"/>
+    <w:link w:val="Textedebulles"/>
+    <w:uiPriority w:val="99"/>
+    <w:semiHidden/>
+    <w:rsid w:val="005E27A0"/>
+    <w:rPr>
+      <w:rFonts w:ascii="Segoe UI" w:hAnsi="Segoe UI" w:cs="Segoe UI"/>
+      <w:sz w:val="18"/>
+      <w:szCs w:val="18"/>
+    </w:rPr>
+  </w:style>
 </w:styles>
 </file>
 

</xml_diff>

<commit_message>
Derniers debugages avant release
</commit_message>
<xml_diff>
--- a/Wiki/Manuel Hey Kodi.docx
+++ b/Wiki/Manuel Hey Kodi.docx
@@ -64,23 +64,31 @@
         </w:numPr>
       </w:pPr>
       <w:r>
-        <w:t xml:space="preserve">Le </w:t>
-      </w:r>
-      <w:proofErr w:type="spellStart"/>
-      <w:r>
-        <w:t>framework</w:t>
-      </w:r>
-      <w:proofErr w:type="spellEnd"/>
-      <w:r>
-        <w:t xml:space="preserve"> dot net 4.8 doit être installé sur la machine. L’installer de « Hey </w:t>
-      </w:r>
-      <w:proofErr w:type="spellStart"/>
-      <w:r>
-        <w:t>Kodi</w:t>
-      </w:r>
-      <w:proofErr w:type="spellEnd"/>
-      <w:r>
-        <w:t> » vous propose de télécharger cette bibliothèque si elle n’est pas présente.</w:t>
+        <w:t xml:space="preserve">La seule version de </w:t>
+      </w:r>
+      <w:proofErr w:type="spellStart"/>
+      <w:r>
+        <w:t>Kodi</w:t>
+      </w:r>
+      <w:proofErr w:type="spellEnd"/>
+      <w:r>
+        <w:t xml:space="preserve"> testée est « </w:t>
+      </w:r>
+      <w:proofErr w:type="spellStart"/>
+      <w:r>
+        <w:t>Kodi</w:t>
+      </w:r>
+      <w:proofErr w:type="spellEnd"/>
+      <w:r>
+        <w:t xml:space="preserve"> </w:t>
+      </w:r>
+      <w:proofErr w:type="spellStart"/>
+      <w:r>
+        <w:t>Martrix</w:t>
+      </w:r>
+      <w:proofErr w:type="spellEnd"/>
+      <w:r>
+        <w:t xml:space="preserve"> 19.3 »</w:t>
       </w:r>
     </w:p>
     <w:p/>
@@ -93,19 +101,42 @@
         </w:numPr>
       </w:pPr>
       <w:r>
+        <w:t xml:space="preserve">Le </w:t>
+      </w:r>
+      <w:proofErr w:type="spellStart"/>
+      <w:r>
+        <w:t>framework</w:t>
+      </w:r>
+      <w:proofErr w:type="spellEnd"/>
+      <w:r>
+        <w:t xml:space="preserve"> dot net 4.8 doit être installé sur la machine. L’installer de « Hey </w:t>
+      </w:r>
+      <w:proofErr w:type="spellStart"/>
+      <w:r>
+        <w:t>Kodi</w:t>
+      </w:r>
+      <w:proofErr w:type="spellEnd"/>
+      <w:r>
+        <w:t> » vous propose de télécharger cette bibliothèque si elle n’est pas présente.</w:t>
+      </w:r>
+    </w:p>
+    <w:p/>
+    <w:p>
+      <w:pPr>
+        <w:pStyle w:val="Paragraphedeliste"/>
+        <w:numPr>
+          <w:ilvl w:val="0"/>
+          <w:numId w:val="4"/>
+        </w:numPr>
+      </w:pPr>
+      <w:r>
         <w:t xml:space="preserve">Vous devez disposer d'un micro, et l'entrée du micro doit être l'entrée son par défaut de </w:t>
       </w:r>
       <w:r>
         <w:t>W</w:t>
       </w:r>
       <w:r>
-        <w:t>indows</w:t>
-      </w:r>
-      <w:r>
-        <w:t>.</w:t>
-      </w:r>
-      <w:r>
-        <w:t xml:space="preserve"> </w:t>
+        <w:t xml:space="preserve">indows. </w:t>
       </w:r>
     </w:p>
     <w:p>
@@ -225,6 +256,7 @@
           <w:noProof/>
           <w:lang w:eastAsia="fr-FR"/>
         </w:rPr>
+        <w:lastRenderedPageBreak/>
         <w:drawing>
           <wp:inline distT="0" distB="0" distL="0" distR="0" wp14:anchorId="386AD0EC" wp14:editId="7AB2B998">
             <wp:extent cx="2781300" cy="2740991"/>
@@ -262,7 +294,165 @@
         </w:drawing>
       </w:r>
     </w:p>
-    <w:p/>
+    <w:p>
+      <w:r>
+        <w:t>Vous pouvez utiliser ce genre de télécommande </w:t>
+      </w:r>
+      <w:r>
+        <w:t xml:space="preserve">avec micro et air mouse </w:t>
+      </w:r>
+      <w:r>
+        <w:t xml:space="preserve">: </w:t>
+      </w:r>
+    </w:p>
+    <w:p>
+      <w:hyperlink r:id="rId7" w:history="1">
+        <w:r>
+          <w:rPr>
+            <w:rStyle w:val="Lienhypertexte"/>
+          </w:rPr>
+          <w:t>https://www.amazon.fr/gp/product/B0953VZPL3/ref=ppx_yo_dt_b_asin_title_o02_s00?ie=UTF8&amp;psc=1</w:t>
+        </w:r>
+      </w:hyperlink>
+    </w:p>
+    <w:p>
+      <w:pPr>
+        <w:jc w:val="center"/>
+      </w:pPr>
+      <w:r>
+        <w:rPr>
+          <w:noProof/>
+          <w:lang w:eastAsia="fr-FR"/>
+        </w:rPr>
+        <w:drawing>
+          <wp:inline distT="0" distB="0" distL="0" distR="0">
+            <wp:extent cx="1190625" cy="1488721"/>
+            <wp:effectExtent l="0" t="0" r="0" b="0"/>
+            <wp:docPr id="7" name="Image 7" descr="SNOWINSPRING G10S Air Souris TéLéCommande Vocale Gyroscope Apprentissage IR avec Microphone pour X96 H96 HK1 X3 Max Android TV Boote"/>
+            <wp:cNvGraphicFramePr>
+              <a:graphicFrameLocks xmlns:a="http://schemas.openxmlformats.org/drawingml/2006/main" noChangeAspect="1"/>
+            </wp:cNvGraphicFramePr>
+            <a:graphic xmlns:a="http://schemas.openxmlformats.org/drawingml/2006/main">
+              <a:graphicData uri="http://schemas.openxmlformats.org/drawingml/2006/picture">
+                <pic:pic xmlns:pic="http://schemas.openxmlformats.org/drawingml/2006/picture">
+                  <pic:nvPicPr>
+                    <pic:cNvPr id="0" name="Picture 1" descr="SNOWINSPRING G10S Air Souris TéLéCommande Vocale Gyroscope Apprentissage IR avec Microphone pour X96 H96 HK1 X3 Max Android TV Boote"/>
+                    <pic:cNvPicPr>
+                      <a:picLocks noChangeAspect="1" noChangeArrowheads="1"/>
+                    </pic:cNvPicPr>
+                  </pic:nvPicPr>
+                  <pic:blipFill>
+                    <a:blip r:embed="rId8" cstate="print">
+                      <a:extLst>
+                        <a:ext uri="{28A0092B-C50C-407E-A947-70E740481C1C}">
+                          <a14:useLocalDpi xmlns:a14="http://schemas.microsoft.com/office/drawing/2010/main" val="0"/>
+                        </a:ext>
+                      </a:extLst>
+                    </a:blip>
+                    <a:srcRect/>
+                    <a:stretch>
+                      <a:fillRect/>
+                    </a:stretch>
+                  </pic:blipFill>
+                  <pic:spPr bwMode="auto">
+                    <a:xfrm>
+                      <a:off x="0" y="0"/>
+                      <a:ext cx="1196620" cy="1496216"/>
+                    </a:xfrm>
+                    <a:prstGeom prst="rect">
+                      <a:avLst/>
+                    </a:prstGeom>
+                    <a:noFill/>
+                    <a:ln>
+                      <a:noFill/>
+                    </a:ln>
+                  </pic:spPr>
+                </pic:pic>
+              </a:graphicData>
+            </a:graphic>
+          </wp:inline>
+        </w:drawing>
+      </w:r>
+    </w:p>
+    <w:p>
+      <w:r>
+        <w:t>Ou bien celle-ci avec un clavier (QWERTY) :</w:t>
+      </w:r>
+    </w:p>
+    <w:p>
+      <w:hyperlink r:id="rId9" w:history="1">
+        <w:r>
+          <w:rPr>
+            <w:rStyle w:val="Lienhypertexte"/>
+          </w:rPr>
+          <w:t>https://www.amazon.fr/gp/product/B08L9C5BQD/ref=ppx_yo_dt_b_asin_title_o01_s00?ie=UTF8&amp;psc=1</w:t>
+        </w:r>
+      </w:hyperlink>
+    </w:p>
+    <w:p>
+      <w:pPr>
+        <w:jc w:val="center"/>
+      </w:pPr>
+      <w:r>
+        <w:rPr>
+          <w:noProof/>
+          <w:lang w:eastAsia="fr-FR"/>
+        </w:rPr>
+        <w:drawing>
+          <wp:inline distT="0" distB="0" distL="0" distR="0">
+            <wp:extent cx="1328680" cy="1914525"/>
+            <wp:effectExtent l="0" t="0" r="5080" b="0"/>
+            <wp:docPr id="8" name="Image 8" descr="https://m.media-amazon.com/images/I/71Eom3Gz7lL._AC_SL1500_.jpg"/>
+            <wp:cNvGraphicFramePr>
+              <a:graphicFrameLocks xmlns:a="http://schemas.openxmlformats.org/drawingml/2006/main" noChangeAspect="1"/>
+            </wp:cNvGraphicFramePr>
+            <a:graphic xmlns:a="http://schemas.openxmlformats.org/drawingml/2006/main">
+              <a:graphicData uri="http://schemas.openxmlformats.org/drawingml/2006/picture">
+                <pic:pic xmlns:pic="http://schemas.openxmlformats.org/drawingml/2006/picture">
+                  <pic:nvPicPr>
+                    <pic:cNvPr id="0" name="Picture 3" descr="https://m.media-amazon.com/images/I/71Eom3Gz7lL._AC_SL1500_.jpg"/>
+                    <pic:cNvPicPr>
+                      <a:picLocks noChangeAspect="1" noChangeArrowheads="1"/>
+                    </pic:cNvPicPr>
+                  </pic:nvPicPr>
+                  <pic:blipFill>
+                    <a:blip r:embed="rId10" cstate="print">
+                      <a:extLst>
+                        <a:ext uri="{28A0092B-C50C-407E-A947-70E740481C1C}">
+                          <a14:useLocalDpi xmlns:a14="http://schemas.microsoft.com/office/drawing/2010/main" val="0"/>
+                        </a:ext>
+                      </a:extLst>
+                    </a:blip>
+                    <a:srcRect/>
+                    <a:stretch>
+                      <a:fillRect/>
+                    </a:stretch>
+                  </pic:blipFill>
+                  <pic:spPr bwMode="auto">
+                    <a:xfrm flipV="1">
+                      <a:off x="0" y="0"/>
+                      <a:ext cx="1338295" cy="1928379"/>
+                    </a:xfrm>
+                    <a:prstGeom prst="rect">
+                      <a:avLst/>
+                    </a:prstGeom>
+                    <a:noFill/>
+                    <a:ln>
+                      <a:noFill/>
+                    </a:ln>
+                  </pic:spPr>
+                </pic:pic>
+              </a:graphicData>
+            </a:graphic>
+          </wp:inline>
+        </w:drawing>
+      </w:r>
+    </w:p>
+    <w:p>
+      <w:pPr>
+        <w:jc w:val="center"/>
+      </w:pPr>
+    </w:p>
     <w:p>
       <w:pPr>
         <w:pStyle w:val="Paragraphedeliste"/>
@@ -272,7 +462,6 @@
         </w:numPr>
       </w:pPr>
       <w:r>
-        <w:lastRenderedPageBreak/>
         <w:t>L'application utilise la reconnaissance vocale de</w:t>
       </w:r>
       <w:r>
@@ -319,7 +508,7 @@
                     </pic:cNvPicPr>
                   </pic:nvPicPr>
                   <pic:blipFill>
-                    <a:blip r:embed="rId7">
+                    <a:blip r:embed="rId11">
                       <a:extLst>
                         <a:ext uri="{28A0092B-C50C-407E-A947-70E740481C1C}">
                           <a14:useLocalDpi xmlns:a14="http://schemas.microsoft.com/office/drawing/2010/main" val="0"/>
@@ -394,7 +583,7 @@
                     </pic:cNvPicPr>
                   </pic:nvPicPr>
                   <pic:blipFill>
-                    <a:blip r:embed="rId8" cstate="print">
+                    <a:blip r:embed="rId12" cstate="print">
                       <a:extLst>
                         <a:ext uri="{28A0092B-C50C-407E-A947-70E740481C1C}">
                           <a14:useLocalDpi xmlns:a14="http://schemas.microsoft.com/office/drawing/2010/main" val="0"/>
@@ -437,7 +626,6 @@
         </w:numPr>
       </w:pPr>
       <w:r>
-        <w:lastRenderedPageBreak/>
         <w:t>Téléc</w:t>
       </w:r>
       <w:r>
@@ -456,6 +644,7 @@
           <w:noProof/>
           <w:lang w:eastAsia="fr-FR"/>
         </w:rPr>
+        <w:lastRenderedPageBreak/>
         <w:drawing>
           <wp:inline distT="0" distB="0" distL="0" distR="0">
             <wp:extent cx="3000375" cy="3629228"/>
@@ -474,7 +663,7 @@
                     </pic:cNvPicPr>
                   </pic:nvPicPr>
                   <pic:blipFill>
-                    <a:blip r:embed="rId9">
+                    <a:blip r:embed="rId13">
                       <a:extLst>
                         <a:ext uri="{28A0092B-C50C-407E-A947-70E740481C1C}">
                           <a14:useLocalDpi xmlns:a14="http://schemas.microsoft.com/office/drawing/2010/main" val="0"/>
@@ -574,7 +763,7 @@
                     </pic:cNvPicPr>
                   </pic:nvPicPr>
                   <pic:blipFill>
-                    <a:blip r:embed="rId10" cstate="print">
+                    <a:blip r:embed="rId14" cstate="print">
                       <a:extLst>
                         <a:ext uri="{28A0092B-C50C-407E-A947-70E740481C1C}">
                           <a14:useLocalDpi xmlns:a14="http://schemas.microsoft.com/office/drawing/2010/main" val="0"/>
@@ -613,13 +802,260 @@
     </w:p>
     <w:p>
       <w:r>
-        <w:t>Note : l’utilisation d’une identification par utilisateur / mot de passe est conseillé</w:t>
-      </w:r>
-      <w:r>
-        <w:t>e</w:t>
+        <w:lastRenderedPageBreak/>
+        <w:t xml:space="preserve">Note : l’utilisation d’une identification par utilisateur / mot de passe </w:t>
+      </w:r>
+      <w:r>
+        <w:t xml:space="preserve">provoque des bugs, sans doute du </w:t>
+      </w:r>
+      <w:r>
+        <w:t>côté</w:t>
+      </w:r>
+      <w:r>
+        <w:t xml:space="preserve"> de </w:t>
+      </w:r>
+      <w:proofErr w:type="spellStart"/>
+      <w:r>
+        <w:t>Kodi</w:t>
+      </w:r>
+      <w:proofErr w:type="spellEnd"/>
+      <w:r>
+        <w:t>, sans que j’ai pu en déterminer la cause pour l’instant</w:t>
       </w:r>
       <w:r>
         <w:t>.</w:t>
+      </w:r>
+    </w:p>
+    <w:p/>
+    <w:p>
+      <w:pPr>
+        <w:pStyle w:val="Titre3"/>
+      </w:pPr>
+      <w:r>
+        <w:t>Note con</w:t>
+      </w:r>
+      <w:r>
+        <w:t>cernant la commande de recherche</w:t>
+      </w:r>
+    </w:p>
+    <w:p/>
+    <w:p>
+      <w:r>
+        <w:t>La commande vocale de recherche utilise le plugin « </w:t>
+      </w:r>
+      <w:proofErr w:type="spellStart"/>
+      <w:r>
+        <w:t>Global.Search</w:t>
+      </w:r>
+      <w:proofErr w:type="spellEnd"/>
+      <w:r>
+        <w:t> » de « </w:t>
+      </w:r>
+      <w:proofErr w:type="spellStart"/>
+      <w:r>
+        <w:t>Kodi</w:t>
+      </w:r>
+      <w:proofErr w:type="spellEnd"/>
+      <w:r>
+        <w:t xml:space="preserve"> </w:t>
+      </w:r>
+      <w:proofErr w:type="spellStart"/>
+      <w:r>
+        <w:t>Mediacenter</w:t>
+      </w:r>
+      <w:proofErr w:type="spellEnd"/>
+      <w:r>
+        <w:t> ». Cette extension doit donc être correctement installée et paramétrée.</w:t>
+      </w:r>
+      <w:bookmarkStart w:id="0" w:name="_GoBack"/>
+      <w:bookmarkEnd w:id="0"/>
+    </w:p>
+    <w:p/>
+    <w:p>
+      <w:pPr>
+        <w:pStyle w:val="Titre3"/>
+      </w:pPr>
+      <w:r>
+        <w:t>Note concernant la reconnaissance vocale</w:t>
+      </w:r>
+    </w:p>
+    <w:p/>
+    <w:p>
+      <w:r>
+        <w:t xml:space="preserve">Au premier lancement de « Hey </w:t>
+      </w:r>
+      <w:proofErr w:type="spellStart"/>
+      <w:r>
+        <w:t>Kodi</w:t>
+      </w:r>
+      <w:proofErr w:type="spellEnd"/>
+      <w:r>
+        <w:t xml:space="preserve"> », vous risquez d’obtenir le message suivant : </w:t>
+      </w:r>
+    </w:p>
+    <w:p>
+      <w:pPr>
+        <w:jc w:val="center"/>
+      </w:pPr>
+      <w:r>
+        <w:rPr>
+          <w:noProof/>
+          <w:lang w:eastAsia="fr-FR"/>
+        </w:rPr>
+        <w:drawing>
+          <wp:inline distT="0" distB="0" distL="0" distR="0">
+            <wp:extent cx="4514850" cy="1009114"/>
+            <wp:effectExtent l="0" t="0" r="0" b="635"/>
+            <wp:docPr id="9" name="Image 9"/>
+            <wp:cNvGraphicFramePr>
+              <a:graphicFrameLocks xmlns:a="http://schemas.openxmlformats.org/drawingml/2006/main" noChangeAspect="1"/>
+            </wp:cNvGraphicFramePr>
+            <a:graphic xmlns:a="http://schemas.openxmlformats.org/drawingml/2006/main">
+              <a:graphicData uri="http://schemas.openxmlformats.org/drawingml/2006/picture">
+                <pic:pic xmlns:pic="http://schemas.openxmlformats.org/drawingml/2006/picture">
+                  <pic:nvPicPr>
+                    <pic:cNvPr id="0" name="Picture 5"/>
+                    <pic:cNvPicPr>
+                      <a:picLocks noChangeAspect="1" noChangeArrowheads="1"/>
+                    </pic:cNvPicPr>
+                  </pic:nvPicPr>
+                  <pic:blipFill>
+                    <a:blip r:embed="rId15">
+                      <a:extLst>
+                        <a:ext uri="{28A0092B-C50C-407E-A947-70E740481C1C}">
+                          <a14:useLocalDpi xmlns:a14="http://schemas.microsoft.com/office/drawing/2010/main" val="0"/>
+                        </a:ext>
+                      </a:extLst>
+                    </a:blip>
+                    <a:srcRect/>
+                    <a:stretch>
+                      <a:fillRect/>
+                    </a:stretch>
+                  </pic:blipFill>
+                  <pic:spPr bwMode="auto">
+                    <a:xfrm>
+                      <a:off x="0" y="0"/>
+                      <a:ext cx="4676380" cy="1045218"/>
+                    </a:xfrm>
+                    <a:prstGeom prst="rect">
+                      <a:avLst/>
+                    </a:prstGeom>
+                    <a:noFill/>
+                    <a:ln>
+                      <a:noFill/>
+                    </a:ln>
+                  </pic:spPr>
+                </pic:pic>
+              </a:graphicData>
+            </a:graphic>
+          </wp:inline>
+        </w:drawing>
+      </w:r>
+    </w:p>
+    <w:p>
+      <w:r>
+        <w:t xml:space="preserve">« Hey </w:t>
+      </w:r>
+      <w:proofErr w:type="spellStart"/>
+      <w:r>
+        <w:t>Kodi</w:t>
+      </w:r>
+      <w:proofErr w:type="spellEnd"/>
+      <w:r>
+        <w:t> »</w:t>
+      </w:r>
+      <w:r>
+        <w:t xml:space="preserve"> a en effet besoin de récupérer la liste des média pour que la reconnaissance vocale puisse fonctionner correctement (en particulier pour la commande « recherche »). </w:t>
+      </w:r>
+    </w:p>
+    <w:p>
+      <w:r>
+        <w:t xml:space="preserve">Vous devrez donc vous rendre dans la configuration de </w:t>
+      </w:r>
+      <w:r>
+        <w:t xml:space="preserve">« Hey </w:t>
+      </w:r>
+      <w:proofErr w:type="spellStart"/>
+      <w:r>
+        <w:t>Kodi</w:t>
+      </w:r>
+      <w:proofErr w:type="spellEnd"/>
+      <w:r>
+        <w:t> » et dans celle de « </w:t>
+      </w:r>
+      <w:proofErr w:type="spellStart"/>
+      <w:r>
+        <w:t>Kodi</w:t>
+      </w:r>
+      <w:proofErr w:type="spellEnd"/>
+      <w:r>
+        <w:t> </w:t>
+      </w:r>
+      <w:proofErr w:type="spellStart"/>
+      <w:r>
+        <w:t>Mediacenter</w:t>
+      </w:r>
+      <w:proofErr w:type="spellEnd"/>
+      <w:r>
+        <w:t xml:space="preserve">» pour configurer la communication entre les deux applications </w:t>
+      </w:r>
+      <w:r>
+        <w:t xml:space="preserve">comme expliqué ci-dessous </w:t>
+      </w:r>
+      <w:r>
+        <w:t xml:space="preserve">avant de relancer </w:t>
+      </w:r>
+      <w:r>
+        <w:t xml:space="preserve">« Hey </w:t>
+      </w:r>
+      <w:proofErr w:type="spellStart"/>
+      <w:r>
+        <w:t>Kodi</w:t>
+      </w:r>
+      <w:proofErr w:type="spellEnd"/>
+      <w:r>
+        <w:t> »</w:t>
+      </w:r>
+      <w:r>
+        <w:t>.</w:t>
+      </w:r>
+      <w:r>
+        <w:t xml:space="preserve"> </w:t>
+      </w:r>
+    </w:p>
+    <w:p>
+      <w:r>
+        <w:t xml:space="preserve">Il faudra aussi faire en sorte que </w:t>
+      </w:r>
+      <w:r>
+        <w:t xml:space="preserve">« Hey </w:t>
+      </w:r>
+      <w:proofErr w:type="spellStart"/>
+      <w:r>
+        <w:t>Kodi</w:t>
+      </w:r>
+      <w:proofErr w:type="spellEnd"/>
+      <w:r>
+        <w:t> »</w:t>
+      </w:r>
+      <w:r>
+        <w:t xml:space="preserve"> se lance après « </w:t>
+      </w:r>
+      <w:proofErr w:type="spellStart"/>
+      <w:r>
+        <w:t>Kodi</w:t>
+      </w:r>
+      <w:proofErr w:type="spellEnd"/>
+      <w:r>
+        <w:t xml:space="preserve"> </w:t>
+      </w:r>
+      <w:proofErr w:type="spellStart"/>
+      <w:r>
+        <w:t>Mediacenter</w:t>
+      </w:r>
+      <w:proofErr w:type="spellEnd"/>
+      <w:r>
+        <w:t> ».</w:t>
       </w:r>
     </w:p>
     <w:p/>
@@ -683,7 +1119,7 @@
                     </pic:cNvPicPr>
                   </pic:nvPicPr>
                   <pic:blipFill>
-                    <a:blip r:embed="rId11">
+                    <a:blip r:embed="rId16">
                       <a:extLst>
                         <a:ext uri="{28A0092B-C50C-407E-A947-70E740481C1C}">
                           <a14:useLocalDpi xmlns:a14="http://schemas.microsoft.com/office/drawing/2010/main" val="0"/>
@@ -725,12 +1161,12 @@
       <w:pPr>
         <w:jc w:val="center"/>
       </w:pPr>
-      <w:bookmarkStart w:id="0" w:name="_GoBack"/>
       <w:r>
         <w:rPr>
           <w:noProof/>
           <w:lang w:eastAsia="fr-FR"/>
         </w:rPr>
+        <w:lastRenderedPageBreak/>
         <w:drawing>
           <wp:inline distT="0" distB="0" distL="0" distR="0">
             <wp:extent cx="4919892" cy="4724400"/>
@@ -749,7 +1185,7 @@
                     </pic:cNvPicPr>
                   </pic:nvPicPr>
                   <pic:blipFill>
-                    <a:blip r:embed="rId12">
+                    <a:blip r:embed="rId17">
                       <a:extLst>
                         <a:ext uri="{28A0092B-C50C-407E-A947-70E740481C1C}">
                           <a14:useLocalDpi xmlns:a14="http://schemas.microsoft.com/office/drawing/2010/main" val="0"/>
@@ -780,7 +1216,6 @@
           </wp:inline>
         </w:drawing>
       </w:r>
-      <w:bookmarkEnd w:id="0"/>
     </w:p>
     <w:p>
       <w:pPr>
@@ -798,7 +1233,6 @@
         <w:rPr>
           <w:b/>
         </w:rPr>
-        <w:lastRenderedPageBreak/>
         <w:t>Kodi</w:t>
       </w:r>
       <w:proofErr w:type="spellEnd"/>
@@ -1002,6 +1436,7 @@
         <w:rPr>
           <w:b/>
         </w:rPr>
+        <w:lastRenderedPageBreak/>
         <w:t xml:space="preserve">Lancer Hey </w:t>
       </w:r>
       <w:proofErr w:type="spellStart"/>
@@ -1021,21 +1456,15 @@
     </w:p>
     <w:p>
       <w:r>
-        <w:t xml:space="preserve">Pour que </w:t>
-      </w:r>
-      <w:r>
-        <w:t xml:space="preserve">« Hey </w:t>
-      </w:r>
-      <w:proofErr w:type="spellStart"/>
-      <w:r>
-        <w:t>Kodi</w:t>
-      </w:r>
-      <w:proofErr w:type="spellEnd"/>
-      <w:r>
-        <w:t> ! »</w:t>
-      </w:r>
-      <w:r>
-        <w:t xml:space="preserve"> soit lancé au démarrage de </w:t>
+        <w:t xml:space="preserve">Pour que « Hey </w:t>
+      </w:r>
+      <w:proofErr w:type="spellStart"/>
+      <w:r>
+        <w:t>Kodi</w:t>
+      </w:r>
+      <w:proofErr w:type="spellEnd"/>
+      <w:r>
+        <w:t xml:space="preserve"> ! » soit lancé au démarrage de </w:t>
       </w:r>
       <w:proofErr w:type="spellStart"/>
       <w:r>
@@ -1062,46 +1491,34 @@
         <w:rPr>
           <w:b/>
         </w:rPr>
-        <w:t>Minimiser H</w:t>
-      </w:r>
+        <w:t xml:space="preserve">Minimiser Hey </w:t>
+      </w:r>
+      <w:proofErr w:type="spellStart"/>
       <w:r>
         <w:rPr>
           <w:b/>
         </w:rPr>
-        <w:t xml:space="preserve">ey </w:t>
-      </w:r>
-      <w:proofErr w:type="spellStart"/>
+        <w:t>Kodi</w:t>
+      </w:r>
+      <w:proofErr w:type="spellEnd"/>
       <w:r>
         <w:rPr>
           <w:b/>
         </w:rPr>
-        <w:t>Kodi</w:t>
-      </w:r>
-      <w:proofErr w:type="spellEnd"/>
-      <w:r>
-        <w:rPr>
-          <w:b/>
-        </w:rPr>
         <w:t xml:space="preserve"> lorsqu’il est en attente :</w:t>
       </w:r>
     </w:p>
     <w:p>
       <w:r>
-        <w:t xml:space="preserve">Pour éviter que </w:t>
-      </w:r>
-      <w:r>
-        <w:t xml:space="preserve">« Hey </w:t>
-      </w:r>
-      <w:proofErr w:type="spellStart"/>
-      <w:r>
-        <w:t>Kodi</w:t>
-      </w:r>
-      <w:proofErr w:type="spellEnd"/>
-      <w:r>
-        <w:t> ! »</w:t>
-      </w:r>
-      <w:r>
-        <w:t xml:space="preserve"> encombre l’écran tant qu’on ne l’a pas activé</w:t>
+        <w:t xml:space="preserve">Pour éviter que « Hey </w:t>
+      </w:r>
+      <w:proofErr w:type="spellStart"/>
+      <w:r>
+        <w:t>Kodi</w:t>
+      </w:r>
+      <w:proofErr w:type="spellEnd"/>
+      <w:r>
+        <w:t> ! » encombre l’écran tant qu’on ne l’a pas activé</w:t>
       </w:r>
       <w:r>
         <w:t xml:space="preserve"> par une commande vocale.</w:t>
@@ -1160,10 +1577,10 @@
     </w:p>
     <w:p>
       <w:r>
-        <w:t xml:space="preserve">Afficher des informations de fonctionnement de </w:t>
-      </w:r>
-      <w:r>
-        <w:t xml:space="preserve">« Hey </w:t>
+        <w:t>Affiche</w:t>
+      </w:r>
+      <w:r>
+        <w:t xml:space="preserve"> des informations de fonctionnement de « Hey </w:t>
       </w:r>
       <w:proofErr w:type="spellStart"/>
       <w:r>
@@ -1172,6 +1589,17 @@
       <w:proofErr w:type="spellEnd"/>
       <w:r>
         <w:t> ! »</w:t>
+      </w:r>
+      <w:r>
+        <w:t xml:space="preserve"> utiles au </w:t>
+      </w:r>
+      <w:proofErr w:type="spellStart"/>
+      <w:r>
+        <w:t>débugage</w:t>
+      </w:r>
+      <w:proofErr w:type="spellEnd"/>
+      <w:r>
+        <w:t>.</w:t>
       </w:r>
     </w:p>
     <w:p/>
@@ -2187,6 +2615,17 @@
       <w:szCs w:val="18"/>
     </w:rPr>
   </w:style>
+  <w:style w:type="character" w:styleId="Lienhypertexte">
+    <w:name w:val="Hyperlink"/>
+    <w:basedOn w:val="Policepardfaut"/>
+    <w:uiPriority w:val="99"/>
+    <w:unhideWhenUsed/>
+    <w:rsid w:val="008939A7"/>
+    <w:rPr>
+      <w:color w:val="0563C1" w:themeColor="hyperlink"/>
+      <w:u w:val="single"/>
+    </w:rPr>
+  </w:style>
 </w:styles>
 </file>
 

</xml_diff>